<commit_message>
Removed large portion of climate data to decrease distribution size
</commit_message>
<xml_diff>
--- a/HPAT_user_guide_and_test_case_manual.docx
+++ b/HPAT_user_guide_and_test_case_manual.docx
@@ -41,17 +41,34 @@
         <w:spacing w:after="40"/>
         <w:jc w:val="center"/>
         <w:rPr>
-          <w:sz w:val="20"/>
-          <w:szCs w:val="20"/>
-        </w:rPr>
-      </w:pPr>
-      <w:r>
-        <w:rPr>
           <w:i/>
           <w:sz w:val="20"/>
           <w:szCs w:val="20"/>
         </w:rPr>
-        <w:t>Thomas Mosier, Idaho National Laboratory</w:t>
+      </w:pPr>
+      <w:r>
+        <w:rPr>
+          <w:i/>
+          <w:sz w:val="20"/>
+          <w:szCs w:val="20"/>
+        </w:rPr>
+        <w:t xml:space="preserve">Thomas </w:t>
+      </w:r>
+      <w:r>
+        <w:rPr>
+          <w:i/>
+          <w:sz w:val="20"/>
+          <w:szCs w:val="20"/>
+        </w:rPr>
+        <w:t xml:space="preserve">M. </w:t>
+      </w:r>
+      <w:r>
+        <w:rPr>
+          <w:i/>
+          <w:sz w:val="20"/>
+          <w:szCs w:val="20"/>
+        </w:rPr>
+        <w:t>Mosier, Idaho National Laboratory</w:t>
       </w:r>
       <w:r>
         <w:rPr>
@@ -61,6 +78,61 @@
           <w:szCs w:val="20"/>
         </w:rPr>
         <w:footnoteReference w:id="1"/>
+      </w:r>
+    </w:p>
+    <w:p>
+      <w:pPr>
+        <w:spacing w:after="40"/>
+        <w:jc w:val="center"/>
+        <w:rPr>
+          <w:i/>
+          <w:sz w:val="20"/>
+          <w:szCs w:val="20"/>
+        </w:rPr>
+      </w:pPr>
+      <w:r>
+        <w:rPr>
+          <w:i/>
+          <w:sz w:val="20"/>
+          <w:szCs w:val="20"/>
+        </w:rPr>
+        <w:t>Kendra V. Sharp, Oregon State University</w:t>
+      </w:r>
+      <w:r>
+        <w:rPr>
+          <w:rStyle w:val="FootnoteReference"/>
+          <w:i/>
+          <w:sz w:val="20"/>
+          <w:szCs w:val="20"/>
+        </w:rPr>
+        <w:footnoteReference w:id="2"/>
+      </w:r>
+    </w:p>
+    <w:p>
+      <w:pPr>
+        <w:spacing w:after="40"/>
+        <w:jc w:val="center"/>
+        <w:rPr>
+          <w:sz w:val="20"/>
+          <w:szCs w:val="20"/>
+        </w:rPr>
+      </w:pPr>
+      <w:r>
+        <w:rPr>
+          <w:i/>
+          <w:sz w:val="20"/>
+          <w:szCs w:val="20"/>
+        </w:rPr>
+        <w:t>David F. Hill, Oregon State University</w:t>
+      </w:r>
+      <w:r>
+        <w:rPr>
+          <w:rStyle w:val="FootnoteReference"/>
+          <w:i/>
+          <w:sz w:val="20"/>
+          <w:szCs w:val="20"/>
+        </w:rPr>
+        <w:footnoteReference w:id="3"/>
       </w:r>
     </w:p>
     <w:p>
@@ -156,16 +228,21 @@
         <w:t xml:space="preserve"> </w:t>
       </w:r>
       <w:r>
-        <w:t>The most basic type of calibration data are daily streamflow. For most implementations it is desirable to have streamflow data at multiple points to ensure the model assessment accounts for varying conditions across the area being studied. In general, additional streamflow data such as satellite imagery of snow covered area and glacier mass balance are also useful, depending on site characteristics. I</w:t>
+        <w:t xml:space="preserve">The most basic type of calibration data </w:t>
+      </w:r>
+      <w:proofErr w:type="gramStart"/>
+      <w:r>
+        <w:t>are</w:t>
+      </w:r>
+      <w:proofErr w:type="gramEnd"/>
+      <w:r>
+        <w:t xml:space="preserve"> daily streamflow. For most implementations it is desirable to have streamflow data at multiple points to ensure the model assessment accounts for varying conditions across the area being studied. In general, additional streamflow data such as satellite imagery of snow covered area and glacier mass balance are also useful, depending on site characteristics. I</w:t>
       </w:r>
       <w:r>
         <w:t>t is desirable to use many years of records in order to assess how well the model captures the inter-annual distribution of streamflow, but it is possible to use only a few years. These determinations require an “eyes wide open approach” and are best carried out by specialists.</w:t>
       </w:r>
       <w:r>
-        <w:t xml:space="preserve"> </w:t>
-      </w:r>
-      <w:r>
-        <w:t>There is no definitive rule for how much observation data should be used, but except that more data is always better!</w:t>
+        <w:t xml:space="preserve"> There is no definitive rule for how much observation data should be used, but except that more data is always better!</w:t>
       </w:r>
     </w:p>
     <w:p>
@@ -233,7 +310,11 @@
         <w:t>ch enables optimization of modelled process</w:t>
       </w:r>
       <w:r>
-        <w:t xml:space="preserve"> representation for a given setting</w:t>
+        <w:t xml:space="preserve"> representation for a given </w:t>
+      </w:r>
+      <w:r>
+        <w:lastRenderedPageBreak/>
+        <w:t>setting</w:t>
       </w:r>
       <w:r>
         <w:t xml:space="preserve"> (for example environments where snowpacks tend to be dry and low density versus those where snowpacks tend to be wet and high density)</w:t>
@@ -242,11 +323,7 @@
         <w:t xml:space="preserve">. The </w:t>
       </w:r>
       <w:r>
-        <w:t xml:space="preserve">configurability of CCHF may potentially seem foreboding for users without hydrologic expertise. HPAT can be implemented using a pre-configured CCHF </w:t>
-      </w:r>
-      <w:r>
-        <w:lastRenderedPageBreak/>
-        <w:t xml:space="preserve">implementation. Ultimately, though, it is recommended that users work in collaboration with a water resources specialist to ensure CCHF is configured </w:t>
+        <w:t xml:space="preserve">configurability of CCHF may potentially seem foreboding for users without hydrologic expertise. HPAT can be implemented using a pre-configured CCHF implementation. Ultimately, though, it is recommended that users work in collaboration with a water resources specialist to ensure CCHF is configured </w:t>
       </w:r>
       <w:r>
         <w:t>suitably</w:t>
@@ -457,7 +534,11 @@
         <w:fldChar w:fldCharType="end"/>
       </w:r>
       <w:r>
-        <w:t xml:space="preserve">). Most of the inputs are straightforward to derive from globally-available sources. Expertise in GIS and data processing will be useful for obtaining several of the types of data. HPAT and the associated tools are designed to read multiple common data formats, such as ESRI ASCII files (common for data that are static in time or have a monthly time resolution), GEO Tiffs (common for data that are static in time), and NetCDF (common for temporally varying data with any time resolution). </w:t>
+        <w:t xml:space="preserve">). Most of the inputs are straightforward to derive from globally-available sources. Expertise in GIS and data processing will be useful for obtaining several of the types of data. HPAT and the associated tools are designed to read multiple common data formats, such as ESRI ASCII files (common for data that are static in time or have a monthly time resolution), GEO Tiffs (common for data that are static in time), and NetCDF (common for temporally varying data with any </w:t>
+      </w:r>
+      <w:r>
+        <w:lastRenderedPageBreak/>
+        <w:t xml:space="preserve">time resolution). </w:t>
       </w:r>
       <w:r>
         <w:t>HPAT opens a pop-up data selection box for each of the inputs. Selecting “cancel” to any of the data inputs other than for observation data will terminate the model run.</w:t>
@@ -465,7 +546,6 @@
     </w:p>
     <w:p>
       <w:r>
-        <w:lastRenderedPageBreak/>
         <w:t xml:space="preserve">A digital elevation model (DEM) and flow direction raster (FDR) must be supplied in ESRI ASCII format and must have the same grid </w:t>
       </w:r>
       <w:r>
@@ -477,8 +557,6 @@
       <w:r>
         <w:t xml:space="preserve"> used</w:t>
       </w:r>
-      <w:bookmarkStart w:id="0" w:name="_GoBack"/>
-      <w:bookmarkEnd w:id="0"/>
       <w:r>
         <w:t>. In many cases the DEM will need to be conditioned in a program such as ArcMap. The main conditioning step is to “fill” the DEM, meaning to remove internal sinks, which can sometimes be a numeric artifact of the spatial sampling and can cause unrealistic streamflow results in HPAT. The FDR is then calculated from the sink-filled DEM using a program such as ArcMap.</w:t>
       </w:r>
@@ -647,7 +725,15 @@
           </w:tcPr>
           <w:p>
             <w:r>
-              <w:t>There are several DEMs available for all global land areas. Typically it is important to pre-process these using a “sink fill” tool, for example in ArcMap to ensure they are suitable for use in the hydrologic flow routing model.</w:t>
+              <w:t xml:space="preserve">There are several DEMs available for all global land areas. </w:t>
+            </w:r>
+            <w:proofErr w:type="gramStart"/>
+            <w:r>
+              <w:t>Typically</w:t>
+            </w:r>
+            <w:proofErr w:type="gramEnd"/>
+            <w:r>
+              <w:t xml:space="preserve"> it is important to pre-process these using a “sink fill” tool, for example in ArcMap to ensure they are suitable for use in the hydrologic flow routing model.</w:t>
             </w:r>
           </w:p>
         </w:tc>
@@ -744,7 +830,15 @@
           </w:tcPr>
           <w:p>
             <w:r>
-              <w:t>The spatial grid must be the same as the DEM and FDR. The time step of the climate data determines the time step of the hydrologic model. Typically 30 arcsecond</w:t>
+              <w:t xml:space="preserve">The spatial grid must be the same as the DEM and FDR. The time step of the climate data determines the time step of the hydrologic model. </w:t>
+            </w:r>
+            <w:proofErr w:type="gramStart"/>
+            <w:r>
+              <w:t>Typically</w:t>
+            </w:r>
+            <w:proofErr w:type="gramEnd"/>
+            <w:r>
+              <w:t xml:space="preserve"> 30 arcsecond</w:t>
             </w:r>
             <w:r>
               <w:t>s</w:t>
@@ -756,8 +850,15 @@
           <w:p/>
           <w:p>
             <w:r>
-              <w:lastRenderedPageBreak/>
-              <w:t>Climate change simulations must be downloaded from a global repository. Typically an ensemble of climate data should be used.</w:t>
+              <w:t xml:space="preserve">Climate change simulations must be downloaded from a global repository. </w:t>
+            </w:r>
+            <w:proofErr w:type="gramStart"/>
+            <w:r>
+              <w:t>Typically</w:t>
+            </w:r>
+            <w:proofErr w:type="gramEnd"/>
+            <w:r>
+              <w:t xml:space="preserve"> an ensemble of climate data should be used.</w:t>
             </w:r>
           </w:p>
         </w:tc>
@@ -782,11 +883,11 @@
               <w:t xml:space="preserve"> can be used to produce daily or monthly time-series at the same resolution as a reference grid. </w:t>
             </w:r>
             <w:r>
-              <w:t xml:space="preserve">Input data for the GCD package must be obtained independently. A user guide for the </w:t>
+              <w:t xml:space="preserve">Input data for the GCD package must be obtained </w:t>
             </w:r>
             <w:r>
               <w:lastRenderedPageBreak/>
-              <w:t xml:space="preserve">GCD package is </w:t>
+              <w:t xml:space="preserve">independently. A user guide for the GCD package is </w:t>
             </w:r>
             <w:hyperlink r:id="rId15" w:history="1">
               <w:r>
@@ -939,7 +1040,11 @@
     </w:p>
     <w:p>
       <w:r>
-        <w:t>The most involved aspect to implementing HPAT is gathering and generating the necessary input data. Most globally available sources of gridded climate data are relatively low-resolution. For example, Climate Research Unit (CRU) data, which have a monthly time step, have a spatial resolution of approximately 55 km. Hydrologic models typically use a spatial resolution of 1 km or finer. High resolution climate information can be extracted from low resolution information using a class of methodologies referred to as downscaling. The GCD package can be used to downscale gridded climate datasets using one of several methods. For example, monthly climate data can be downscaled using the “delta method” in the GCD package. Daily precipitation data can either be interpolated or can be downscaled using the “precipitable water method”. Daily temperature data can be downscaled based on known “lapse rates”.</w:t>
+        <w:t xml:space="preserve">The most involved aspect to implementing HPAT is gathering and generating the necessary input data. Most globally available sources of gridded climate data are relatively low-resolution. For example, Climate Research Unit (CRU) data, which have a monthly time step, have a spatial resolution of approximately 55 km. Hydrologic models typically use a spatial resolution of 1 km or finer. High resolution climate information can be extracted from low resolution information using a class of methodologies referred to as downscaling. The GCD package can be used to downscale gridded climate datasets using one of several methods. For example, monthly climate data can be downscaled using the “delta method” in the GCD package. Daily precipitation data can either be interpolated or can be </w:t>
+      </w:r>
+      <w:r>
+        <w:lastRenderedPageBreak/>
+        <w:t>downscaled using the “precipitable water method”. Daily temperature data can be downscaled based on known “lapse rates”.</w:t>
       </w:r>
       <w:r>
         <w:t xml:space="preserve"> Documentation on the GCD package is distributed with the package. </w:t>
@@ -947,7 +1052,6 @@
     </w:p>
     <w:p>
       <w:r>
-        <w:lastRenderedPageBreak/>
         <w:t xml:space="preserve">Global Climate models (GCMs) are typically used to </w:t>
       </w:r>
       <w:r>
@@ -1467,7 +1571,7 @@
                 <w:rFonts w:cstheme="minorHAnsi"/>
                 <w:color w:val="000000" w:themeColor="text1"/>
               </w:rPr>
-              <w:t xml:space="preserve">This vector sets the first day of the main model run. Climate data will be required for a period prior to the start date to “spin up” the model. The </w:t>
+              <w:t xml:space="preserve">This vector sets the first day of the main model run. Climate data will be required for a period prior to the start date to </w:t>
             </w:r>
             <w:r>
               <w:rPr>
@@ -1475,7 +1579,7 @@
                 <w:color w:val="000000" w:themeColor="text1"/>
               </w:rPr>
               <w:lastRenderedPageBreak/>
-              <w:t>default spin up period is two years.</w:t>
+              <w:t>“spin up” the model. The default spin up period is two years.</w:t>
             </w:r>
           </w:p>
         </w:tc>
@@ -1982,13 +2086,21 @@
         <w:t xml:space="preserve">The Oregon case study uses monthly climate data produced using the GCD package. The script used to produce these data is </w:t>
       </w:r>
       <w:r>
-        <w:t>located at “</w:t>
+        <w:t xml:space="preserve">located at </w:t>
+      </w:r>
+      <w:proofErr w:type="gramStart"/>
+      <w:r>
+        <w:t>“</w:t>
       </w:r>
       <w:r>
         <w:t>.</w:t>
       </w:r>
       <w:r>
-        <w:t>/HPAT/test_cases/Oregon_test_case/climate</w:t>
+        <w:t>/</w:t>
+      </w:r>
+      <w:proofErr w:type="gramEnd"/>
+      <w:r>
+        <w:t>HPAT/test_cases/Oregon_test_case/climate</w:t>
       </w:r>
       <w:r>
         <w:t>/</w:t>
@@ -2050,7 +2162,15 @@
         <w:t xml:space="preserve"> </w:t>
       </w:r>
       <w:r>
-        <w:t>A byproduct of the coarse temporal resolution is that the output represents seasonal conditions but not events that deviate from the seasonal normals. For example, flows resulting from peak snowmelt events are not captured.</w:t>
+        <w:t xml:space="preserve">A byproduct of the </w:t>
+      </w:r>
+      <w:proofErr w:type="gramStart"/>
+      <w:r>
+        <w:t>coarse</w:t>
+      </w:r>
+      <w:proofErr w:type="gramEnd"/>
+      <w:r>
+        <w:t xml:space="preserve"> temporal resolution is that the output represents seasonal conditions but not events that deviate from the seasonal normals. For example, flows resulting from peak snowmelt events are not captured.</w:t>
       </w:r>
     </w:p>
     <w:p>
@@ -2082,6 +2202,7 @@
       <w:r>
         <w:t xml:space="preserve">script </w:t>
       </w:r>
+      <w:proofErr w:type="gramStart"/>
       <w:r>
         <w:t>“</w:t>
       </w:r>
@@ -2089,11 +2210,15 @@
         <w:t>.</w:t>
       </w:r>
       <w:r>
-        <w:t>/HPAT/test_cases/Oregon_test_case</w:t>
-      </w:r>
-      <w:r>
         <w:t>/</w:t>
       </w:r>
+      <w:proofErr w:type="gramEnd"/>
+      <w:r>
+        <w:t>HPAT/test_cases/Oregon_test_case</w:t>
+      </w:r>
+      <w:r>
+        <w:t>/</w:t>
+      </w:r>
       <w:r>
         <w:t>HPAT_main_v3_Oregon_test_case.m</w:t>
       </w:r>
@@ -2233,6 +2358,7 @@
       <w:r>
         <w:t xml:space="preserve">the path </w:t>
       </w:r>
+      <w:proofErr w:type="gramStart"/>
       <w:r>
         <w:t>“</w:t>
       </w:r>
@@ -2240,7 +2366,11 @@
         <w:t>.</w:t>
       </w:r>
       <w:r>
-        <w:t>/HPAT/tes</w:t>
+        <w:t>/</w:t>
+      </w:r>
+      <w:proofErr w:type="gramEnd"/>
+      <w:r>
+        <w:t>HPAT/tes</w:t>
       </w:r>
       <w:r>
         <w:t>t_cases/Oregon_test_case/model_runs</w:t>
@@ -2624,11 +2754,16 @@
             <w:tcW w:w="4320" w:type="dxa"/>
           </w:tcPr>
           <w:p>
+            <w:proofErr w:type="gramStart"/>
             <w:r>
               <w:t>.</w:t>
             </w:r>
             <w:r>
-              <w:t>/HPAT/test_cases/Oregon_test_case/</w:t>
+              <w:t>/</w:t>
+            </w:r>
+            <w:proofErr w:type="gramEnd"/>
+            <w:r>
+              <w:t>HPAT/test_cases/Oregon_test_case/</w:t>
             </w:r>
             <w:r>
               <w:t>climate/</w:t>
@@ -2655,11 +2790,16 @@
             <w:tcW w:w="4320" w:type="dxa"/>
           </w:tcPr>
           <w:p>
+            <w:proofErr w:type="gramStart"/>
             <w:r>
               <w:t>.</w:t>
             </w:r>
             <w:r>
-              <w:t>/HPAT/test_cases/Oregon_test_case/</w:t>
+              <w:t>/</w:t>
+            </w:r>
+            <w:proofErr w:type="gramEnd"/>
+            <w:r>
+              <w:t>HPAT/test_cases/Oregon_test_case/</w:t>
             </w:r>
             <w:r>
               <w:t>climate/delta_his_pchip_tmp</w:t>
@@ -2686,11 +2826,16 @@
             <w:tcW w:w="4320" w:type="dxa"/>
           </w:tcPr>
           <w:p>
+            <w:proofErr w:type="gramStart"/>
             <w:r>
               <w:t>.</w:t>
             </w:r>
             <w:r>
-              <w:t>/HPAT/test_cases/Oregon_test_case/</w:t>
+              <w:t>/</w:t>
+            </w:r>
+            <w:proofErr w:type="gramEnd"/>
+            <w:r>
+              <w:t>HPAT/test_cases/Oregon_test_case/</w:t>
             </w:r>
             <w:r>
               <w:t>climate/delta_his_pchip_tmx</w:t>
@@ -2718,11 +2863,16 @@
             <w:tcW w:w="4320" w:type="dxa"/>
           </w:tcPr>
           <w:p>
+            <w:proofErr w:type="gramStart"/>
             <w:r>
               <w:t>.</w:t>
             </w:r>
             <w:r>
-              <w:t>/HPAT/test_cases/Oregon_test_case/</w:t>
+              <w:t>/</w:t>
+            </w:r>
+            <w:proofErr w:type="gramEnd"/>
+            <w:r>
+              <w:t>HPAT/test_cases/Oregon_test_case/</w:t>
             </w:r>
             <w:r>
               <w:t>climate/delta_his_pchip_tmn</w:t>
@@ -2955,10 +3105,18 @@
         <w:t xml:space="preserve">Run </w:t>
       </w:r>
       <w:r>
-        <w:t>script “.</w:t>
-      </w:r>
-      <w:r>
-        <w:t>/HPAT/test_cases/</w:t>
+        <w:t xml:space="preserve">script </w:t>
+      </w:r>
+      <w:proofErr w:type="gramStart"/>
+      <w:r>
+        <w:t>“.</w:t>
+      </w:r>
+      <w:r>
+        <w:t>/</w:t>
+      </w:r>
+      <w:proofErr w:type="gramEnd"/>
+      <w:r>
+        <w:t>HPAT/test_cases/</w:t>
       </w:r>
       <w:r>
         <w:t>Hunza</w:t>
@@ -3081,6 +3239,7 @@
       <w:r>
         <w:t xml:space="preserve">the path </w:t>
       </w:r>
+      <w:proofErr w:type="gramStart"/>
       <w:r>
         <w:t>“</w:t>
       </w:r>
@@ -3088,7 +3247,11 @@
         <w:t>.</w:t>
       </w:r>
       <w:r>
-        <w:t>/HPAT/tes</w:t>
+        <w:t>/</w:t>
+      </w:r>
+      <w:proofErr w:type="gramEnd"/>
+      <w:r>
+        <w:t>HPAT/tes</w:t>
       </w:r>
       <w:r>
         <w:t>t_cases/Hunza_test_case/model_runs</w:t>
@@ -3339,11 +3502,16 @@
             <w:tcW w:w="6840" w:type="dxa"/>
           </w:tcPr>
           <w:p>
+            <w:proofErr w:type="gramStart"/>
             <w:r>
               <w:t>.</w:t>
             </w:r>
             <w:r>
-              <w:t>/HPAT/test_cases/</w:t>
+              <w:t>/</w:t>
+            </w:r>
+            <w:proofErr w:type="gramEnd"/>
+            <w:r>
+              <w:t>HPAT/test_cases/</w:t>
             </w:r>
             <w:r>
               <w:t xml:space="preserve"> Hunza</w:t>
@@ -3376,11 +3544,16 @@
             <w:tcW w:w="6840" w:type="dxa"/>
           </w:tcPr>
           <w:p>
+            <w:proofErr w:type="gramStart"/>
             <w:r>
               <w:t>.</w:t>
             </w:r>
             <w:r>
-              <w:t>/HPAT/test_cases/</w:t>
+              <w:t>/</w:t>
+            </w:r>
+            <w:proofErr w:type="gramEnd"/>
+            <w:r>
+              <w:t>HPAT/test_cases/</w:t>
             </w:r>
             <w:r>
               <w:t xml:space="preserve"> Hunza</w:t>
@@ -3416,11 +3589,16 @@
             <w:tcW w:w="6840" w:type="dxa"/>
           </w:tcPr>
           <w:p>
+            <w:proofErr w:type="gramStart"/>
             <w:r>
               <w:t>.</w:t>
             </w:r>
             <w:r>
-              <w:t>/HPAT/test_cases/</w:t>
+              <w:t>/</w:t>
+            </w:r>
+            <w:proofErr w:type="gramEnd"/>
+            <w:r>
+              <w:t>HPAT/test_cases/</w:t>
             </w:r>
             <w:r>
               <w:t xml:space="preserve"> Hunza</w:t>
@@ -3456,11 +3634,16 @@
             <w:tcW w:w="6840" w:type="dxa"/>
           </w:tcPr>
           <w:p>
+            <w:proofErr w:type="gramStart"/>
             <w:r>
               <w:t>.</w:t>
             </w:r>
             <w:r>
-              <w:t>/HPAT/test_cases/</w:t>
+              <w:t>/</w:t>
+            </w:r>
+            <w:proofErr w:type="gramEnd"/>
+            <w:r>
+              <w:t>HPAT/test_cases/</w:t>
             </w:r>
             <w:r>
               <w:t xml:space="preserve"> Hunza</w:t>
@@ -3496,11 +3679,16 @@
             <w:tcW w:w="6840" w:type="dxa"/>
           </w:tcPr>
           <w:p>
+            <w:proofErr w:type="gramStart"/>
             <w:r>
               <w:t>.</w:t>
             </w:r>
             <w:r>
-              <w:t>/HPAT/test_cases/</w:t>
+              <w:t>/</w:t>
+            </w:r>
+            <w:proofErr w:type="gramEnd"/>
+            <w:r>
+              <w:t>HPAT/test_cases/</w:t>
             </w:r>
             <w:r>
               <w:t xml:space="preserve"> Hunza</w:t>
@@ -3536,11 +3724,16 @@
             <w:tcW w:w="6840" w:type="dxa"/>
           </w:tcPr>
           <w:p>
+            <w:proofErr w:type="gramStart"/>
             <w:r>
               <w:t>.</w:t>
             </w:r>
             <w:r>
-              <w:t>/HPAT/test_cases/</w:t>
+              <w:t>/</w:t>
+            </w:r>
+            <w:proofErr w:type="gramEnd"/>
+            <w:r>
+              <w:t>HPAT/test_cases/</w:t>
             </w:r>
             <w:r>
               <w:t xml:space="preserve"> Hunza</w:t>
@@ -3573,11 +3766,16 @@
             <w:tcW w:w="6840" w:type="dxa"/>
           </w:tcPr>
           <w:p>
+            <w:proofErr w:type="gramStart"/>
             <w:r>
               <w:t>.</w:t>
             </w:r>
             <w:r>
-              <w:t>/HPAT/test_cases/</w:t>
+              <w:t>/</w:t>
+            </w:r>
+            <w:proofErr w:type="gramEnd"/>
+            <w:r>
+              <w:t>HPAT/test_cases/</w:t>
             </w:r>
             <w:r>
               <w:t xml:space="preserve"> Hunza</w:t>
@@ -3613,11 +3811,16 @@
             <w:tcW w:w="6840" w:type="dxa"/>
           </w:tcPr>
           <w:p>
+            <w:proofErr w:type="gramStart"/>
             <w:r>
               <w:t>.</w:t>
             </w:r>
             <w:r>
-              <w:t>/HPAT/test_cases/</w:t>
+              <w:t>/</w:t>
+            </w:r>
+            <w:proofErr w:type="gramEnd"/>
+            <w:r>
+              <w:t>HPAT/test_cases/</w:t>
             </w:r>
             <w:r>
               <w:t xml:space="preserve"> Hunza</w:t>
@@ -3653,11 +3856,16 @@
             <w:tcW w:w="6840" w:type="dxa"/>
           </w:tcPr>
           <w:p>
+            <w:proofErr w:type="gramStart"/>
             <w:r>
               <w:t>.</w:t>
             </w:r>
             <w:r>
-              <w:t>/HPAT/test_cases/</w:t>
+              <w:t>/</w:t>
+            </w:r>
+            <w:proofErr w:type="gramEnd"/>
+            <w:r>
+              <w:t>HPAT/test_cases/</w:t>
             </w:r>
             <w:r>
               <w:t xml:space="preserve"> Hunza</w:t>
@@ -3696,11 +3904,16 @@
             <w:tcW w:w="6840" w:type="dxa"/>
           </w:tcPr>
           <w:p>
+            <w:proofErr w:type="gramStart"/>
             <w:r>
               <w:t>.</w:t>
             </w:r>
             <w:r>
-              <w:t>/HPAT/test_cases/</w:t>
+              <w:t>/</w:t>
+            </w:r>
+            <w:proofErr w:type="gramEnd"/>
+            <w:r>
+              <w:t>HPAT/test_cases/</w:t>
             </w:r>
             <w:r>
               <w:t xml:space="preserve"> Hunza</w:t>
@@ -3783,11 +3996,16 @@
           </w:p>
           <w:p/>
           <w:p>
+            <w:proofErr w:type="gramStart"/>
             <w:r>
               <w:t>.</w:t>
             </w:r>
             <w:r>
-              <w:t>/HPAT/test_cases/</w:t>
+              <w:t>/</w:t>
+            </w:r>
+            <w:proofErr w:type="gramEnd"/>
+            <w:r>
+              <w:t>HPAT/test_cases/</w:t>
             </w:r>
             <w:r>
               <w:t xml:space="preserve"> Hunza</w:t>
@@ -3852,11 +4070,16 @@
           </w:p>
           <w:p/>
           <w:p>
+            <w:proofErr w:type="gramStart"/>
             <w:r>
               <w:t>.</w:t>
             </w:r>
             <w:r>
-              <w:t>/HPAT/test_cases/</w:t>
+              <w:t>/</w:t>
+            </w:r>
+            <w:proofErr w:type="gramEnd"/>
+            <w:r>
+              <w:t>HPAT/test_cases/</w:t>
             </w:r>
             <w:r>
               <w:t xml:space="preserve"> Hunza</w:t>
@@ -4280,12 +4503,14 @@
       <w:r>
         <w:t xml:space="preserve"> </w:t>
       </w:r>
+      <w:proofErr w:type="gramStart"/>
       <w:r>
         <w:t>“</w:t>
       </w:r>
       <w:r>
         <w:t>./</w:t>
       </w:r>
+      <w:proofErr w:type="gramEnd"/>
       <w:r>
         <w:t>model_runs”</w:t>
       </w:r>
@@ -4448,6 +4673,7 @@
           <w:szCs w:val="22"/>
         </w:rPr>
       </w:pPr>
+      <w:proofErr w:type="gramStart"/>
       <w:r>
         <w:rPr>
           <w:sz w:val="22"/>
@@ -4460,7 +4686,15 @@
           <w:sz w:val="22"/>
           <w:szCs w:val="22"/>
         </w:rPr>
-        <w:t>./[region name]/</w:t>
+        <w:t>./</w:t>
+      </w:r>
+      <w:proofErr w:type="gramEnd"/>
+      <w:r>
+        <w:rPr>
+          <w:sz w:val="22"/>
+          <w:szCs w:val="22"/>
+        </w:rPr>
+        <w:t>[region name]/</w:t>
       </w:r>
       <w:r>
         <w:rPr>
@@ -4552,12 +4786,21 @@
           <w:szCs w:val="22"/>
         </w:rPr>
       </w:pPr>
+      <w:proofErr w:type="gramStart"/>
       <w:r>
         <w:rPr>
           <w:sz w:val="22"/>
           <w:szCs w:val="22"/>
         </w:rPr>
-        <w:t>“./mod_v_obs_plots”: subfolder containing time-series and scatter plots comparing calibration data and model output.</w:t>
+        <w:t>“./</w:t>
+      </w:r>
+      <w:proofErr w:type="gramEnd"/>
+      <w:r>
+        <w:rPr>
+          <w:sz w:val="22"/>
+          <w:szCs w:val="22"/>
+        </w:rPr>
+        <w:t>mod_v_obs_plots”: subfolder containing time-series and scatter plots comparing calibration data and model output.</w:t>
       </w:r>
     </w:p>
     <w:p/>
@@ -4733,14 +4976,30 @@
           <w:sz w:val="22"/>
           <w:szCs w:val="22"/>
         </w:rPr>
-        <w:t>“processing_log_</w:t>
-      </w:r>
+        <w:t>“processing_log</w:t>
+      </w:r>
+      <w:proofErr w:type="gramStart"/>
       <w:r>
         <w:rPr>
           <w:sz w:val="22"/>
           <w:szCs w:val="22"/>
         </w:rPr>
-        <w:t>[time stamp]</w:t>
+        <w:t>_</w:t>
+      </w:r>
+      <w:r>
+        <w:rPr>
+          <w:sz w:val="22"/>
+          <w:szCs w:val="22"/>
+        </w:rPr>
+        <w:t>[</w:t>
+      </w:r>
+      <w:proofErr w:type="gramEnd"/>
+      <w:r>
+        <w:rPr>
+          <w:sz w:val="22"/>
+          <w:szCs w:val="22"/>
+        </w:rPr>
+        <w:t>time stamp]</w:t>
       </w:r>
       <w:r>
         <w:rPr>
@@ -4776,12 +5035,21 @@
           <w:szCs w:val="22"/>
         </w:rPr>
       </w:pPr>
+      <w:proofErr w:type="gramStart"/>
       <w:r>
         <w:rPr>
           <w:sz w:val="22"/>
           <w:szCs w:val="22"/>
         </w:rPr>
-        <w:t>“./model_output_plots”: S</w:t>
+        <w:t>“./</w:t>
+      </w:r>
+      <w:proofErr w:type="gramEnd"/>
+      <w:r>
+        <w:rPr>
+          <w:sz w:val="22"/>
+          <w:szCs w:val="22"/>
+        </w:rPr>
+        <w:t>model_output_plots”: S</w:t>
       </w:r>
       <w:r>
         <w:rPr>
@@ -4831,12 +5099,21 @@
           <w:szCs w:val="22"/>
         </w:rPr>
       </w:pPr>
+      <w:proofErr w:type="gramStart"/>
       <w:r>
         <w:rPr>
           <w:sz w:val="22"/>
           <w:szCs w:val="22"/>
         </w:rPr>
-        <w:t>“./hydropower_stats”: Subfolder containing all files related to hydropower statistics written by HPAT.</w:t>
+        <w:t>“./</w:t>
+      </w:r>
+      <w:proofErr w:type="gramEnd"/>
+      <w:r>
+        <w:rPr>
+          <w:sz w:val="22"/>
+          <w:szCs w:val="22"/>
+        </w:rPr>
+        <w:t>hydropower_stats”: Subfolder containing all files related to hydropower statistics written by HPAT.</w:t>
       </w:r>
     </w:p>
     <w:p/>
@@ -4890,7 +5167,7 @@
         <w:rPr>
           <w:rStyle w:val="FootnoteReference"/>
         </w:rPr>
-        <w:footnoteReference w:id="2"/>
+        <w:footnoteReference w:id="4"/>
       </w:r>
       <w:r>
         <w:t xml:space="preserve"> “power_quality” simply multiplies power density and power stability (Watts / distance). “power_quality” </w:t>
@@ -5211,7 +5488,29 @@
           <w:szCs w:val="20"/>
           <w:shd w:val="clear" w:color="auto" w:fill="FFFFFF"/>
         </w:rPr>
-        <w:t>Mosier, T. M., Hill, D. F., &amp; Sharp, K. V. (2018). Update to the Global Climate Data package: analysis of empirical bias correction methods in the context of producing very high resolution climate projections. </w:t>
+        <w:t xml:space="preserve">Mosier, T. M., Hill, D. F., &amp; Sharp, K. V. (2018). Update to the Global Climate Data package: analysis of empirical bias correction methods in the context of producing very </w:t>
+      </w:r>
+      <w:proofErr w:type="gramStart"/>
+      <w:r>
+        <w:rPr>
+          <w:rFonts w:ascii="Arial" w:hAnsi="Arial" w:cs="Arial"/>
+          <w:color w:val="222222"/>
+          <w:sz w:val="20"/>
+          <w:szCs w:val="20"/>
+          <w:shd w:val="clear" w:color="auto" w:fill="FFFFFF"/>
+        </w:rPr>
+        <w:t>high resolution</w:t>
+      </w:r>
+      <w:proofErr w:type="gramEnd"/>
+      <w:r>
+        <w:rPr>
+          <w:rFonts w:ascii="Arial" w:hAnsi="Arial" w:cs="Arial"/>
+          <w:color w:val="222222"/>
+          <w:sz w:val="20"/>
+          <w:szCs w:val="20"/>
+          <w:shd w:val="clear" w:color="auto" w:fill="FFFFFF"/>
+        </w:rPr>
+        <w:t xml:space="preserve"> climate projections. </w:t>
       </w:r>
       <w:r>
         <w:rPr>
@@ -5464,11 +5763,62 @@
         <w:footnoteRef/>
       </w:r>
       <w:r>
-        <w:t xml:space="preserve"> thomas.mosier@inl.gov</w:t>
+        <w:t xml:space="preserve"> </w:t>
+      </w:r>
+      <w:r>
+        <w:t xml:space="preserve">Corresponding author: </w:t>
+      </w:r>
+      <w:r>
+        <w:t>thomas.mosier@inl.gov</w:t>
       </w:r>
     </w:p>
   </w:footnote>
   <w:footnote w:id="2">
+    <w:p>
+      <w:pPr>
+        <w:pStyle w:val="FootnoteText"/>
+      </w:pPr>
+      <w:r>
+        <w:rPr>
+          <w:rStyle w:val="FootnoteReference"/>
+        </w:rPr>
+        <w:footnoteRef/>
+      </w:r>
+      <w:r>
+        <w:t xml:space="preserve"> </w:t>
+      </w:r>
+      <w:hyperlink r:id="rId1" w:history="1">
+        <w:r>
+          <w:rPr>
+            <w:rStyle w:val="Hyperlink"/>
+          </w:rPr>
+          <w:t>kendra.sharp@oregonstate.edu</w:t>
+        </w:r>
+      </w:hyperlink>
+    </w:p>
+  </w:footnote>
+  <w:footnote w:id="3">
+    <w:p>
+      <w:pPr>
+        <w:pStyle w:val="FootnoteText"/>
+      </w:pPr>
+      <w:r>
+        <w:rPr>
+          <w:rStyle w:val="FootnoteReference"/>
+        </w:rPr>
+        <w:footnoteRef/>
+      </w:r>
+      <w:r>
+        <w:t xml:space="preserve"> </w:t>
+      </w:r>
+      <w:r>
+        <w:t>david.hill@oregonstate.edu</w:t>
+      </w:r>
+      <w:bookmarkStart w:id="0" w:name="_GoBack"/>
+      <w:bookmarkEnd w:id="0"/>
+    </w:p>
+  </w:footnote>
+  <w:footnote w:id="4">
     <w:p>
       <w:pPr>
         <w:pStyle w:val="FootnoteText"/>
@@ -6373,6 +6723,18 @@
     <w:uiPriority w:val="99"/>
     <w:rsid w:val="002E34FF"/>
   </w:style>
+  <w:style w:type="character" w:styleId="UnresolvedMention">
+    <w:name w:val="Unresolved Mention"/>
+    <w:basedOn w:val="DefaultParagraphFont"/>
+    <w:uiPriority w:val="99"/>
+    <w:semiHidden/>
+    <w:unhideWhenUsed/>
+    <w:rsid w:val="00812661"/>
+    <w:rPr>
+      <w:color w:val="605E5C"/>
+      <w:shd w:val="clear" w:color="auto" w:fill="E1DFDD"/>
+    </w:rPr>
+  </w:style>
 </w:styles>
 </file>
 
@@ -6642,7 +7004,7 @@
 </file>
 
 <file path=customXml/itemProps1.xml><?xml version="1.0" encoding="utf-8"?>
-<ds:datastoreItem xmlns:ds="http://schemas.openxmlformats.org/officeDocument/2006/customXml" ds:itemID="{84BEE3A0-772E-CB4A-AA6A-C3206C5D8BF5}">
+<ds:datastoreItem xmlns:ds="http://schemas.openxmlformats.org/officeDocument/2006/customXml" ds:itemID="{8136D2A9-7921-0B4E-8442-12B35B0E8748}">
   <ds:schemaRefs>
     <ds:schemaRef ds:uri="http://schemas.openxmlformats.org/officeDocument/2006/bibliography"/>
   </ds:schemaRefs>

</xml_diff>